<commit_message>
Updated: Goal outline, Level doc, DMD
</commit_message>
<xml_diff>
--- a/_Level_design/_technical_documents/_montecarlo_approach/montecarlo_report.docx
+++ b/_Level_design/_technical_documents/_montecarlo_approach/montecarlo_report.docx
@@ -12,156 +12,156 @@
       </w:pPr>
       <w:bookmarkStart w:id="0" w:name="_Hlk503285680"/>
       <w:bookmarkStart w:id="1" w:name="_Hlk503285737"/>
+      <w:r>
+        <w:rPr>
+          <w:b/>
+          <w:bCs/>
+        </w:rPr>
+        <w:t>Settings:</w:t>
+      </w:r>
+    </w:p>
+    <w:p>
+      <w:pPr>
+        <w:rPr>
+          <w:rFonts w:hint="eastAsia"/>
+          <w:b/>
+          <w:bCs/>
+        </w:rPr>
+      </w:pPr>
+      <w:r>
+        <w:rPr>
+          <w:b/>
+          <w:bCs/>
+        </w:rPr>
+        <w:t xml:space="preserve"> Processor: </w:t>
+      </w:r>
+      <w:r>
+        <w:t xml:space="preserve">Intel(R) Core(TM) i5-7300HQ CPU @ 2.50GHz, 2501 </w:t>
+      </w:r>
+      <w:proofErr w:type="spellStart"/>
+      <w:r>
+        <w:t>Mhz</w:t>
+      </w:r>
+      <w:proofErr w:type="spellEnd"/>
+      <w:r>
+        <w:t>, 4 Core(s), 4 Logical Processor(s)</w:t>
+      </w:r>
+    </w:p>
+    <w:p>
+      <w:pPr>
+        <w:rPr>
+          <w:rFonts w:hint="eastAsia"/>
+          <w:b/>
+          <w:bCs/>
+        </w:rPr>
+      </w:pPr>
+      <w:r>
+        <w:rPr>
+          <w:b/>
+          <w:bCs/>
+        </w:rPr>
+        <w:t xml:space="preserve"> OS:  </w:t>
+      </w:r>
+      <w:r>
+        <w:t>Windows 10 Home - Version</w:t>
+      </w:r>
+      <w:r>
+        <w:tab/>
+        <w:t>10.0.16299 Build 16299</w:t>
+      </w:r>
+    </w:p>
+    <w:p>
+      <w:pPr>
+        <w:rPr>
+          <w:rFonts w:hint="eastAsia"/>
+          <w:b/>
+          <w:bCs/>
+        </w:rPr>
+      </w:pPr>
+      <w:r>
+        <w:rPr>
+          <w:b/>
+          <w:bCs/>
+        </w:rPr>
+        <w:t xml:space="preserve"> </w:t>
+      </w:r>
+      <w:proofErr w:type="spellStart"/>
+      <w:proofErr w:type="gramStart"/>
+      <w:r>
+        <w:rPr>
+          <w:b/>
+          <w:bCs/>
+        </w:rPr>
+        <w:t>IDE:</w:t>
+      </w:r>
+      <w:r>
+        <w:t>Microsoft</w:t>
+      </w:r>
+      <w:proofErr w:type="spellEnd"/>
+      <w:proofErr w:type="gramEnd"/>
+      <w:r>
+        <w:t xml:space="preserve"> Visual Studio Community 2017 </w:t>
+      </w:r>
+    </w:p>
+    <w:p>
+      <w:pPr>
+        <w:rPr>
+          <w:rFonts w:hint="eastAsia"/>
+        </w:rPr>
+      </w:pPr>
+      <w:r>
+        <w:t>Version 15.3.5</w:t>
+      </w:r>
+    </w:p>
+    <w:p>
+      <w:pPr>
+        <w:rPr>
+          <w:rFonts w:hint="eastAsia"/>
+        </w:rPr>
+      </w:pPr>
+      <w:r>
+        <w:t>VisualStudio.</w:t>
+      </w:r>
+      <w:proofErr w:type="gramStart"/>
+      <w:r>
+        <w:t>15.Release</w:t>
+      </w:r>
+      <w:proofErr w:type="gramEnd"/>
+      <w:r>
+        <w:t>/15.3.5+26730.16</w:t>
+      </w:r>
+    </w:p>
+    <w:p>
+      <w:pPr>
+        <w:rPr>
+          <w:rFonts w:hint="eastAsia"/>
+        </w:rPr>
+      </w:pPr>
+      <w:r>
+        <w:t>Visual C++ 2017   00369-60000-00001-AA581</w:t>
+      </w:r>
+    </w:p>
+    <w:p>
+      <w:pPr>
+        <w:rPr>
+          <w:rFonts w:hint="eastAsia"/>
+          <w:b/>
+          <w:bCs/>
+          <w:u w:val="single"/>
+        </w:rPr>
+      </w:pPr>
+      <w:r>
+        <w:rPr>
+          <w:b/>
+          <w:bCs/>
+        </w:rPr>
+        <w:t xml:space="preserve"> Programming Language: </w:t>
+      </w:r>
+      <w:r>
+        <w:t>C</w:t>
+      </w:r>
       <w:bookmarkStart w:id="2" w:name="_GoBack"/>
       <w:bookmarkEnd w:id="2"/>
-      <w:r>
-        <w:rPr>
-          <w:b/>
-          <w:bCs/>
-        </w:rPr>
-        <w:t>Settings:</w:t>
-      </w:r>
-    </w:p>
-    <w:p>
-      <w:pPr>
-        <w:rPr>
-          <w:rFonts w:hint="eastAsia"/>
-          <w:b/>
-          <w:bCs/>
-        </w:rPr>
-      </w:pPr>
-      <w:r>
-        <w:rPr>
-          <w:b/>
-          <w:bCs/>
-        </w:rPr>
-        <w:t xml:space="preserve"> Processor: </w:t>
-      </w:r>
-      <w:r>
-        <w:t xml:space="preserve">Intel(R) Core(TM) i5-7300HQ CPU @ 2.50GHz, 2501 </w:t>
-      </w:r>
-      <w:proofErr w:type="spellStart"/>
-      <w:r>
-        <w:t>Mhz</w:t>
-      </w:r>
-      <w:proofErr w:type="spellEnd"/>
-      <w:r>
-        <w:t>, 4 Core(s), 4 Logical Processor(s)</w:t>
-      </w:r>
-    </w:p>
-    <w:p>
-      <w:pPr>
-        <w:rPr>
-          <w:rFonts w:hint="eastAsia"/>
-          <w:b/>
-          <w:bCs/>
-        </w:rPr>
-      </w:pPr>
-      <w:r>
-        <w:rPr>
-          <w:b/>
-          <w:bCs/>
-        </w:rPr>
-        <w:t xml:space="preserve"> OS:  </w:t>
-      </w:r>
-      <w:r>
-        <w:t>Windows 10 Home - Version</w:t>
-      </w:r>
-      <w:r>
-        <w:tab/>
-        <w:t>10.0.16299 Build 16299</w:t>
-      </w:r>
-    </w:p>
-    <w:p>
-      <w:pPr>
-        <w:rPr>
-          <w:rFonts w:hint="eastAsia"/>
-          <w:b/>
-          <w:bCs/>
-        </w:rPr>
-      </w:pPr>
-      <w:r>
-        <w:rPr>
-          <w:b/>
-          <w:bCs/>
-        </w:rPr>
-        <w:t xml:space="preserve"> </w:t>
-      </w:r>
-      <w:proofErr w:type="spellStart"/>
-      <w:proofErr w:type="gramStart"/>
-      <w:r>
-        <w:rPr>
-          <w:b/>
-          <w:bCs/>
-        </w:rPr>
-        <w:t>IDE:</w:t>
-      </w:r>
-      <w:r>
-        <w:t>Microsoft</w:t>
-      </w:r>
-      <w:proofErr w:type="spellEnd"/>
-      <w:proofErr w:type="gramEnd"/>
-      <w:r>
-        <w:t xml:space="preserve"> Visual Studio Community 2017 </w:t>
-      </w:r>
-    </w:p>
-    <w:p>
-      <w:pPr>
-        <w:rPr>
-          <w:rFonts w:hint="eastAsia"/>
-        </w:rPr>
-      </w:pPr>
-      <w:r>
-        <w:t>Version 15.3.5</w:t>
-      </w:r>
-    </w:p>
-    <w:p>
-      <w:pPr>
-        <w:rPr>
-          <w:rFonts w:hint="eastAsia"/>
-        </w:rPr>
-      </w:pPr>
-      <w:r>
-        <w:t>VisualStudio.</w:t>
-      </w:r>
-      <w:proofErr w:type="gramStart"/>
-      <w:r>
-        <w:t>15.Release</w:t>
-      </w:r>
-      <w:proofErr w:type="gramEnd"/>
-      <w:r>
-        <w:t>/15.3.5+26730.16</w:t>
-      </w:r>
-    </w:p>
-    <w:p>
-      <w:pPr>
-        <w:rPr>
-          <w:rFonts w:hint="eastAsia"/>
-        </w:rPr>
-      </w:pPr>
-      <w:r>
-        <w:t>Visual C++ 2017   00369-60000-00001-AA581</w:t>
-      </w:r>
-    </w:p>
-    <w:p>
-      <w:pPr>
-        <w:rPr>
-          <w:rFonts w:hint="eastAsia"/>
-          <w:b/>
-          <w:bCs/>
-          <w:u w:val="single"/>
-        </w:rPr>
-      </w:pPr>
-      <w:r>
-        <w:rPr>
-          <w:b/>
-          <w:bCs/>
-        </w:rPr>
-        <w:t xml:space="preserve"> Programming Language: </w:t>
-      </w:r>
-      <w:r>
-        <w:t>C++</w:t>
-      </w:r>
     </w:p>
     <w:p>
       <w:pPr>

</xml_diff>